<commit_message>
Edits to TVJT Information
Completed basic description of TVJT Task
</commit_message>
<xml_diff>
--- a/experiments/IRB Forms/TVJT Information Sheet.docx
+++ b/experiments/IRB Forms/TVJT Information Sheet.docx
@@ -1,6 +1,6 @@
 
 <file path=word/document.xml><?xml version="1.0" encoding="utf-8"?>
-<w:document xmlns:ve="http://schemas.openxmlformats.org/markup-compatibility/2006" xmlns:o="urn:schemas-microsoft-com:office:office" xmlns:r="http://schemas.openxmlformats.org/officeDocument/2006/relationships" xmlns:m="http://schemas.openxmlformats.org/officeDocument/2006/math" xmlns:v="urn:schemas-microsoft-com:vml" xmlns:wp="http://schemas.openxmlformats.org/drawingml/2006/wordprocessingDrawing" xmlns:w10="urn:schemas-microsoft-com:office:word" xmlns:w="http://schemas.openxmlformats.org/wordprocessingml/2006/main" xmlns:wne="http://schemas.microsoft.com/office/word/2006/wordml">
+<w:document xmlns:wpc="http://schemas.microsoft.com/office/word/2010/wordprocessingCanvas" xmlns:cx="http://schemas.microsoft.com/office/drawing/2014/chartex" xmlns:cx1="http://schemas.microsoft.com/office/drawing/2015/9/8/chartex" xmlns:cx2="http://schemas.microsoft.com/office/drawing/2015/10/21/chartex" xmlns:cx3="http://schemas.microsoft.com/office/drawing/2016/5/9/chartex" xmlns:cx4="http://schemas.microsoft.com/office/drawing/2016/5/10/chartex" xmlns:cx5="http://schemas.microsoft.com/office/drawing/2016/5/11/chartex" xmlns:cx6="http://schemas.microsoft.com/office/drawing/2016/5/12/chartex" xmlns:cx7="http://schemas.microsoft.com/office/drawing/2016/5/13/chartex" xmlns:cx8="http://schemas.microsoft.com/office/drawing/2016/5/14/chartex" xmlns:mc="http://schemas.openxmlformats.org/markup-compatibility/2006" xmlns:aink="http://schemas.microsoft.com/office/drawing/2016/ink" xmlns:am3d="http://schemas.microsoft.com/office/drawing/2017/model3d" xmlns:o="urn:schemas-microsoft-com:office:office" xmlns:r="http://schemas.openxmlformats.org/officeDocument/2006/relationships" xmlns:m="http://schemas.openxmlformats.org/officeDocument/2006/math" xmlns:v="urn:schemas-microsoft-com:vml" xmlns:wp14="http://schemas.microsoft.com/office/word/2010/wordprocessingDrawing" xmlns:wp="http://schemas.openxmlformats.org/drawingml/2006/wordprocessingDrawing" xmlns:w10="urn:schemas-microsoft-com:office:word" xmlns:w="http://schemas.openxmlformats.org/wordprocessingml/2006/main" xmlns:w14="http://schemas.microsoft.com/office/word/2010/wordml" xmlns:w15="http://schemas.microsoft.com/office/word/2012/wordml" xmlns:w16cid="http://schemas.microsoft.com/office/word/2016/wordml/cid" xmlns:w16se="http://schemas.microsoft.com/office/word/2015/wordml/symex" xmlns:wpg="http://schemas.microsoft.com/office/word/2010/wordprocessingGroup" xmlns:wpi="http://schemas.microsoft.com/office/word/2010/wordprocessingInk" xmlns:wne="http://schemas.microsoft.com/office/word/2006/wordml" xmlns:wps="http://schemas.microsoft.com/office/word/2010/wordprocessingShape" mc:Ignorable="w14 w15 w16se w16cid wp14">
   <w:body>
     <w:p>
       <w:pPr>
@@ -118,18 +118,8 @@
           <w:sz w:val="20"/>
           <w:szCs w:val="20"/>
         </w:rPr>
-        <w:t xml:space="preserve">K.J. </w:t>
-      </w:r>
-      <w:proofErr w:type="spellStart"/>
-      <w:r>
-        <w:rPr>
-          <w:rFonts w:ascii="Arial" w:hAnsi="Arial" w:cs="Arial"/>
-          <w:sz w:val="20"/>
-          <w:szCs w:val="20"/>
-        </w:rPr>
-        <w:t>Savinelli</w:t>
-      </w:r>
-      <w:proofErr w:type="spellEnd"/>
+        <w:t>K.J. Savinelli</w:t>
+      </w:r>
     </w:p>
     <w:p>
       <w:pPr>
@@ -346,18 +336,8 @@
           <w:sz w:val="20"/>
           <w:szCs w:val="20"/>
         </w:rPr>
-        <w:t xml:space="preserve">Dr. Gregory </w:t>
-      </w:r>
-      <w:proofErr w:type="spellStart"/>
-      <w:r>
-        <w:rPr>
-          <w:rFonts w:ascii="Arial" w:hAnsi="Arial" w:cs="Arial"/>
-          <w:sz w:val="20"/>
-          <w:szCs w:val="20"/>
-        </w:rPr>
-        <w:t>Scontras</w:t>
-      </w:r>
-      <w:proofErr w:type="spellEnd"/>
+        <w:t>Dr. Gregory Scontras</w:t>
+      </w:r>
     </w:p>
     <w:p>
       <w:pPr>
@@ -420,10 +400,321 @@
       <w:r>
         <w:rPr>
           <w:rFonts w:ascii="Arial" w:hAnsi="Arial" w:cs="Arial"/>
-          <w:sz w:val="20"/>
-          <w:szCs w:val="20"/>
-        </w:rPr>
-        <w:t xml:space="preserve">The following information details </w:t>
+          <w:b/>
+          <w:sz w:val="20"/>
+          <w:szCs w:val="20"/>
+        </w:rPr>
+        <w:t>Setting and Mode</w:t>
+      </w:r>
+      <w:r>
+        <w:rPr>
+          <w:rFonts w:ascii="Arial" w:hAnsi="Arial" w:cs="Arial"/>
+          <w:sz w:val="20"/>
+          <w:szCs w:val="20"/>
+        </w:rPr>
+        <w:t xml:space="preserve">: </w:t>
+      </w:r>
+      <w:r>
+        <w:rPr>
+          <w:rFonts w:ascii="Arial" w:hAnsi="Arial" w:cs="Arial"/>
+          <w:sz w:val="20"/>
+          <w:szCs w:val="20"/>
+        </w:rPr>
+        <w:t>The Truth Value Judgment Task (TVJT) is a way of assessing</w:t>
+      </w:r>
+      <w:r>
+        <w:rPr>
+          <w:rFonts w:ascii="Arial" w:hAnsi="Arial" w:cs="Arial"/>
+          <w:sz w:val="20"/>
+          <w:szCs w:val="20"/>
+        </w:rPr>
+        <w:t xml:space="preserve"> how certain utterances are interpreted in context. Although typically used with children for langauge acquisition research, the task also works well with adults</w:t>
+      </w:r>
+      <w:r>
+        <w:rPr>
+          <w:rFonts w:ascii="Arial" w:hAnsi="Arial" w:cs="Arial"/>
+          <w:sz w:val="20"/>
+          <w:szCs w:val="20"/>
+        </w:rPr>
+        <w:t xml:space="preserve">. </w:t>
+      </w:r>
+      <w:r>
+        <w:rPr>
+          <w:rFonts w:ascii="Arial" w:hAnsi="Arial" w:cs="Arial"/>
+          <w:sz w:val="20"/>
+          <w:szCs w:val="20"/>
+        </w:rPr>
+        <w:t>Our TVJT will be run on Amazon Mechanical Turk and distributed to interested individuals through other social media sites (e.g. facebook).</w:t>
+      </w:r>
+    </w:p>
+    <w:p>
+      <w:pPr>
+        <w:rPr>
+          <w:rFonts w:ascii="Arial" w:hAnsi="Arial" w:cs="Arial"/>
+          <w:sz w:val="20"/>
+          <w:szCs w:val="20"/>
+        </w:rPr>
+      </w:pPr>
+      <w:r>
+        <w:rPr>
+          <w:rFonts w:ascii="Arial" w:hAnsi="Arial" w:cs="Arial"/>
+          <w:b/>
+          <w:sz w:val="20"/>
+          <w:szCs w:val="20"/>
+        </w:rPr>
+        <w:t>Approximate Duration</w:t>
+      </w:r>
+      <w:r>
+        <w:rPr>
+          <w:rFonts w:ascii="Arial" w:hAnsi="Arial" w:cs="Arial"/>
+          <w:sz w:val="20"/>
+          <w:szCs w:val="20"/>
+        </w:rPr>
+        <w:t xml:space="preserve">: </w:t>
+      </w:r>
+      <w:r>
+        <w:rPr>
+          <w:rFonts w:ascii="Arial" w:hAnsi="Arial" w:cs="Arial"/>
+          <w:sz w:val="20"/>
+          <w:szCs w:val="20"/>
+        </w:rPr>
+        <w:t xml:space="preserve">Each participant will undergo 9 trials (2 practice, 4 </w:t>
+      </w:r>
+      <w:proofErr w:type="gramStart"/>
+      <w:r>
+        <w:rPr>
+          <w:rFonts w:ascii="Arial" w:hAnsi="Arial" w:cs="Arial"/>
+          <w:sz w:val="20"/>
+          <w:szCs w:val="20"/>
+        </w:rPr>
+        <w:t>test</w:t>
+      </w:r>
+      <w:proofErr w:type="gramEnd"/>
+      <w:r>
+        <w:rPr>
+          <w:rFonts w:ascii="Arial" w:hAnsi="Arial" w:cs="Arial"/>
+          <w:sz w:val="20"/>
+          <w:szCs w:val="20"/>
+        </w:rPr>
+        <w:t>, 3 control); common practice in past TVJT research. Since each trial takes approximately 40 seconds, the experiment will take approximately 6 minutes for participants to complete.</w:t>
+      </w:r>
+    </w:p>
+    <w:p>
+      <w:pPr>
+        <w:rPr>
+          <w:rFonts w:ascii="Arial" w:hAnsi="Arial" w:cs="Arial"/>
+          <w:sz w:val="20"/>
+          <w:szCs w:val="20"/>
+        </w:rPr>
+      </w:pPr>
+      <w:r>
+        <w:rPr>
+          <w:rFonts w:ascii="Arial" w:hAnsi="Arial" w:cs="Arial"/>
+          <w:sz w:val="20"/>
+          <w:szCs w:val="20"/>
+        </w:rPr>
+        <w:t>The following outlines the procedures of the TVJT:</w:t>
+      </w:r>
+    </w:p>
+    <w:p>
+      <w:pPr>
+        <w:rPr>
+          <w:rFonts w:ascii="Arial" w:hAnsi="Arial" w:cs="Arial"/>
+          <w:sz w:val="20"/>
+          <w:szCs w:val="20"/>
+        </w:rPr>
+      </w:pPr>
+      <w:r>
+        <w:rPr>
+          <w:rFonts w:ascii="Arial" w:hAnsi="Arial" w:cs="Arial"/>
+          <w:sz w:val="20"/>
+          <w:szCs w:val="20"/>
+        </w:rPr>
+        <w:t>1. Mechanical Turk</w:t>
+      </w:r>
+      <w:r>
+        <w:rPr>
+          <w:rFonts w:ascii="Arial" w:hAnsi="Arial" w:cs="Arial"/>
+          <w:sz w:val="20"/>
+          <w:szCs w:val="20"/>
+        </w:rPr>
+        <w:t xml:space="preserve"> part</w:t>
+      </w:r>
+      <w:r>
+        <w:rPr>
+          <w:rFonts w:ascii="Arial" w:hAnsi="Arial" w:cs="Arial"/>
+          <w:sz w:val="20"/>
+          <w:szCs w:val="20"/>
+        </w:rPr>
+        <w:t xml:space="preserve">icipants recruited via Amazon Mechanical Turk will </w:t>
+      </w:r>
+      <w:r>
+        <w:rPr>
+          <w:rFonts w:ascii="Arial" w:hAnsi="Arial" w:cs="Arial"/>
+          <w:sz w:val="20"/>
+          <w:szCs w:val="20"/>
+        </w:rPr>
+        <w:t xml:space="preserve">see the study information sheet on their web browser, </w:t>
+      </w:r>
+      <w:r>
+        <w:rPr>
+          <w:rFonts w:ascii="Arial" w:hAnsi="Arial" w:cs="Arial"/>
+          <w:sz w:val="20"/>
+          <w:szCs w:val="20"/>
+        </w:rPr>
+        <w:t xml:space="preserve">and if they decide to continue, </w:t>
+      </w:r>
+      <w:r>
+        <w:rPr>
+          <w:rFonts w:ascii="Arial" w:hAnsi="Arial" w:cs="Arial"/>
+          <w:sz w:val="20"/>
+          <w:szCs w:val="20"/>
+        </w:rPr>
+        <w:t>will proceed with</w:t>
+      </w:r>
+      <w:r>
+        <w:rPr>
+          <w:rFonts w:ascii="Arial" w:hAnsi="Arial" w:cs="Arial"/>
+          <w:sz w:val="20"/>
+          <w:szCs w:val="20"/>
+        </w:rPr>
+        <w:t xml:space="preserve"> the survey as described below.</w:t>
+      </w:r>
+    </w:p>
+    <w:p>
+      <w:pPr>
+        <w:rPr>
+          <w:rFonts w:ascii="Arial" w:hAnsi="Arial" w:cs="Arial"/>
+          <w:sz w:val="20"/>
+          <w:szCs w:val="20"/>
+        </w:rPr>
+      </w:pPr>
+      <w:r>
+        <w:rPr>
+          <w:rFonts w:ascii="Arial" w:hAnsi="Arial" w:cs="Arial"/>
+          <w:sz w:val="20"/>
+          <w:szCs w:val="20"/>
+        </w:rPr>
+        <w:t>2. They will see an instruction slide next, explaining briefly the TVJT t</w:t>
+      </w:r>
+      <w:r>
+        <w:rPr>
+          <w:rFonts w:ascii="Arial" w:hAnsi="Arial" w:cs="Arial"/>
+          <w:sz w:val="20"/>
+          <w:szCs w:val="20"/>
+        </w:rPr>
+        <w:t>ask. They will be informed that the first 2 trials are practice trials to familiarize them with the procedure.</w:t>
+      </w:r>
+    </w:p>
+    <w:p>
+      <w:pPr>
+        <w:rPr>
+          <w:rFonts w:ascii="Arial" w:hAnsi="Arial" w:cs="Arial"/>
+          <w:sz w:val="20"/>
+          <w:szCs w:val="20"/>
+        </w:rPr>
+      </w:pPr>
+      <w:r>
+        <w:rPr>
+          <w:rFonts w:ascii="Arial" w:hAnsi="Arial" w:cs="Arial"/>
+          <w:sz w:val="20"/>
+          <w:szCs w:val="20"/>
+        </w:rPr>
+        <w:t xml:space="preserve">3. The practice, test, and control trials will play a video that establishes the context of the utterance. After that video is played, a ficticious puppet will make an utterance. Participants will be asked if the puppet is right or wrong. They will be asked to justify their answer. Below is an example of a video end state with the puppets utterance: </w:t>
+      </w:r>
+    </w:p>
+    <w:p>
+      <w:pPr>
+        <w:rPr>
+          <w:rFonts w:ascii="Arial" w:hAnsi="Arial" w:cs="Arial"/>
+          <w:sz w:val="20"/>
+          <w:szCs w:val="20"/>
+        </w:rPr>
+      </w:pPr>
+      <w:r>
+        <w:rPr>
+          <w:rFonts w:ascii="Arial" w:hAnsi="Arial" w:cs="Arial"/>
+          <w:sz w:val="20"/>
+          <w:szCs w:val="20"/>
+        </w:rPr>
+        <w:t>(Note: include image here. Currently having issues with video link)</w:t>
+      </w:r>
+    </w:p>
+    <w:p>
+      <w:pPr>
+        <w:rPr>
+          <w:rFonts w:ascii="Arial" w:hAnsi="Arial" w:cs="Arial"/>
+          <w:sz w:val="20"/>
+          <w:szCs w:val="20"/>
+        </w:rPr>
+      </w:pPr>
+      <w:r>
+        <w:rPr>
+          <w:rFonts w:ascii="Arial" w:hAnsi="Arial" w:cs="Arial"/>
+          <w:sz w:val="20"/>
+          <w:szCs w:val="20"/>
+        </w:rPr>
+        <w:t>We want to test multiple utterances (about 4), across multiple manipulations to the context (about 3 manipulations per utterance). Additionally, we need different contexts</w:t>
+      </w:r>
+      <w:r>
+        <w:rPr>
+          <w:rFonts w:ascii="Arial" w:hAnsi="Arial" w:cs="Arial"/>
+          <w:sz w:val="20"/>
+          <w:szCs w:val="20"/>
+        </w:rPr>
+        <w:t xml:space="preserve"> (4 per utterance)</w:t>
+      </w:r>
+      <w:r>
+        <w:rPr>
+          <w:rFonts w:ascii="Arial" w:hAnsi="Arial" w:cs="Arial"/>
+          <w:sz w:val="20"/>
+          <w:szCs w:val="20"/>
+        </w:rPr>
+        <w:t xml:space="preserve"> for the same utterance to control for context specific variables that would impact the interpretation.</w:t>
+      </w:r>
+      <w:r>
+        <w:rPr>
+          <w:rFonts w:ascii="Arial" w:hAnsi="Arial" w:cs="Arial"/>
+          <w:sz w:val="20"/>
+          <w:szCs w:val="20"/>
+        </w:rPr>
+        <w:t xml:space="preserve"> This means we want a total of 48 different test videos and at least 3 control videos. Control trials are designed to make sure the partipant is following instructions by having an utterance we know to be either right or wrong given adult language profeciencies. </w:t>
+      </w:r>
+    </w:p>
+    <w:p>
+      <w:pPr>
+        <w:rPr>
+          <w:rFonts w:ascii="Arial" w:hAnsi="Arial" w:cs="Arial"/>
+          <w:sz w:val="20"/>
+          <w:szCs w:val="20"/>
+        </w:rPr>
+      </w:pPr>
+      <w:r>
+        <w:rPr>
+          <w:rFonts w:ascii="Arial" w:hAnsi="Arial" w:cs="Arial"/>
+          <w:sz w:val="20"/>
+          <w:szCs w:val="20"/>
+        </w:rPr>
+        <w:lastRenderedPageBreak/>
+        <w:t xml:space="preserve">4. </w:t>
+      </w:r>
+      <w:r>
+        <w:rPr>
+          <w:rFonts w:ascii="Arial" w:hAnsi="Arial" w:cs="Arial"/>
+          <w:sz w:val="20"/>
+          <w:szCs w:val="20"/>
+        </w:rPr>
+        <w:t xml:space="preserve">After the 9 trials, particiapants will be asked to complete a completely voluntary participant information page. They will be asked questions regarding demographic information. This part will include questions about the AMT HIT, gender, age, native language proficiency, level of education, enjoyment of the HIT, meta-awareness of the researchers hypothesis, and any additional comments about the experiment. </w:t>
+      </w:r>
+      <w:bookmarkStart w:id="0" w:name="_GoBack"/>
+      <w:bookmarkEnd w:id="0"/>
+      <w:r>
+        <w:rPr>
+          <w:rFonts w:ascii="Arial" w:hAnsi="Arial" w:cs="Arial"/>
+          <w:sz w:val="20"/>
+          <w:szCs w:val="20"/>
+        </w:rPr>
+        <w:t xml:space="preserve"> </w:t>
       </w:r>
     </w:p>
     <w:sectPr>
@@ -437,7 +728,7 @@
 </file>
 
 <file path=word/styles.xml><?xml version="1.0" encoding="utf-8"?>
-<w:styles xmlns:r="http://schemas.openxmlformats.org/officeDocument/2006/relationships" xmlns:w="http://schemas.openxmlformats.org/wordprocessingml/2006/main">
+<w:styles xmlns:mc="http://schemas.openxmlformats.org/markup-compatibility/2006" xmlns:r="http://schemas.openxmlformats.org/officeDocument/2006/relationships" xmlns:w="http://schemas.openxmlformats.org/wordprocessingml/2006/main" xmlns:w14="http://schemas.microsoft.com/office/word/2010/wordml" xmlns:w15="http://schemas.microsoft.com/office/word/2012/wordml" xmlns:w16cid="http://schemas.microsoft.com/office/word/2016/wordml/cid" xmlns:w16se="http://schemas.microsoft.com/office/word/2015/wordml/symex" mc:Ignorable="w14 w15 w16se w16cid">
   <w:docDefaults>
     <w:rPrDefault>
       <w:rPr>
@@ -453,144 +744,382 @@
       </w:pPr>
     </w:pPrDefault>
   </w:docDefaults>
-  <w:latentStyles w:defLockedState="0" w:defUIPriority="99" w:defSemiHidden="1" w:defUnhideWhenUsed="1" w:defQFormat="0" w:count="267">
-    <w:lsdException w:name="Normal" w:semiHidden="0" w:uiPriority="0" w:unhideWhenUsed="0" w:qFormat="1"/>
-    <w:lsdException w:name="heading 1" w:semiHidden="0" w:uiPriority="9" w:unhideWhenUsed="0" w:qFormat="1"/>
-    <w:lsdException w:name="heading 2" w:uiPriority="9" w:qFormat="1"/>
-    <w:lsdException w:name="heading 3" w:uiPriority="9" w:qFormat="1"/>
-    <w:lsdException w:name="heading 4" w:uiPriority="9" w:qFormat="1"/>
-    <w:lsdException w:name="heading 5" w:uiPriority="9" w:qFormat="1"/>
-    <w:lsdException w:name="heading 6" w:uiPriority="9" w:qFormat="1"/>
-    <w:lsdException w:name="heading 7" w:uiPriority="9" w:qFormat="1"/>
-    <w:lsdException w:name="heading 8" w:uiPriority="9" w:qFormat="1"/>
-    <w:lsdException w:name="heading 9" w:uiPriority="9" w:qFormat="1"/>
-    <w:lsdException w:name="toc 1" w:uiPriority="39"/>
-    <w:lsdException w:name="toc 2" w:uiPriority="39"/>
-    <w:lsdException w:name="toc 3" w:uiPriority="39"/>
-    <w:lsdException w:name="toc 4" w:uiPriority="39"/>
-    <w:lsdException w:name="toc 5" w:uiPriority="39"/>
-    <w:lsdException w:name="toc 6" w:uiPriority="39"/>
-    <w:lsdException w:name="toc 7" w:uiPriority="39"/>
-    <w:lsdException w:name="toc 8" w:uiPriority="39"/>
-    <w:lsdException w:name="toc 9" w:uiPriority="39"/>
-    <w:lsdException w:name="caption" w:uiPriority="35" w:qFormat="1"/>
-    <w:lsdException w:name="Title" w:semiHidden="0" w:uiPriority="10" w:unhideWhenUsed="0" w:qFormat="1"/>
-    <w:lsdException w:name="Default Paragraph Font" w:uiPriority="1"/>
-    <w:lsdException w:name="Subtitle" w:semiHidden="0" w:uiPriority="11" w:unhideWhenUsed="0" w:qFormat="1"/>
-    <w:lsdException w:name="Strong" w:semiHidden="0" w:uiPriority="22" w:unhideWhenUsed="0" w:qFormat="1"/>
-    <w:lsdException w:name="Emphasis" w:semiHidden="0" w:uiPriority="20" w:unhideWhenUsed="0" w:qFormat="1"/>
-    <w:lsdException w:name="Table Grid" w:semiHidden="0" w:uiPriority="59" w:unhideWhenUsed="0"/>
-    <w:lsdException w:name="Placeholder Text" w:unhideWhenUsed="0"/>
-    <w:lsdException w:name="No Spacing" w:semiHidden="0" w:uiPriority="1" w:unhideWhenUsed="0" w:qFormat="1"/>
-    <w:lsdException w:name="Light Shading" w:semiHidden="0" w:uiPriority="60" w:unhideWhenUsed="0"/>
-    <w:lsdException w:name="Light List" w:semiHidden="0" w:uiPriority="61" w:unhideWhenUsed="0"/>
-    <w:lsdException w:name="Light Grid" w:semiHidden="0" w:uiPriority="62" w:unhideWhenUsed="0"/>
-    <w:lsdException w:name="Medium Shading 1" w:semiHidden="0" w:uiPriority="63" w:unhideWhenUsed="0"/>
-    <w:lsdException w:name="Medium Shading 2" w:semiHidden="0" w:uiPriority="64" w:unhideWhenUsed="0"/>
-    <w:lsdException w:name="Medium List 1" w:semiHidden="0" w:uiPriority="65" w:unhideWhenUsed="0"/>
-    <w:lsdException w:name="Medium List 2" w:semiHidden="0" w:uiPriority="66" w:unhideWhenUsed="0"/>
-    <w:lsdException w:name="Medium Grid 1" w:semiHidden="0" w:uiPriority="67" w:unhideWhenUsed="0"/>
-    <w:lsdException w:name="Medium Grid 2" w:semiHidden="0" w:uiPriority="68" w:unhideWhenUsed="0"/>
-    <w:lsdException w:name="Medium Grid 3" w:semiHidden="0" w:uiPriority="69" w:unhideWhenUsed="0"/>
-    <w:lsdException w:name="Dark List" w:semiHidden="0" w:uiPriority="70" w:unhideWhenUsed="0"/>
-    <w:lsdException w:name="Colorful Shading" w:semiHidden="0" w:uiPriority="71" w:unhideWhenUsed="0"/>
-    <w:lsdException w:name="Colorful List" w:semiHidden="0" w:uiPriority="72" w:unhideWhenUsed="0"/>
-    <w:lsdException w:name="Colorful Grid" w:semiHidden="0" w:uiPriority="73" w:unhideWhenUsed="0"/>
-    <w:lsdException w:name="Light Shading Accent 1" w:semiHidden="0" w:uiPriority="60" w:unhideWhenUsed="0"/>
-    <w:lsdException w:name="Light List Accent 1" w:semiHidden="0" w:uiPriority="61" w:unhideWhenUsed="0"/>
-    <w:lsdException w:name="Light Grid Accent 1" w:semiHidden="0" w:uiPriority="62" w:unhideWhenUsed="0"/>
-    <w:lsdException w:name="Medium Shading 1 Accent 1" w:semiHidden="0" w:uiPriority="63" w:unhideWhenUsed="0"/>
-    <w:lsdException w:name="Medium Shading 2 Accent 1" w:semiHidden="0" w:uiPriority="64" w:unhideWhenUsed="0"/>
-    <w:lsdException w:name="Medium List 1 Accent 1" w:semiHidden="0" w:uiPriority="65" w:unhideWhenUsed="0"/>
-    <w:lsdException w:name="Revision" w:unhideWhenUsed="0"/>
-    <w:lsdException w:name="List Paragraph" w:semiHidden="0" w:uiPriority="34" w:unhideWhenUsed="0" w:qFormat="1"/>
-    <w:lsdException w:name="Quote" w:semiHidden="0" w:uiPriority="29" w:unhideWhenUsed="0" w:qFormat="1"/>
-    <w:lsdException w:name="Intense Quote" w:semiHidden="0" w:uiPriority="30" w:unhideWhenUsed="0" w:qFormat="1"/>
-    <w:lsdException w:name="Medium List 2 Accent 1" w:semiHidden="0" w:uiPriority="66" w:unhideWhenUsed="0"/>
-    <w:lsdException w:name="Medium Grid 1 Accent 1" w:semiHidden="0" w:uiPriority="67" w:unhideWhenUsed="0"/>
-    <w:lsdException w:name="Medium Grid 2 Accent 1" w:semiHidden="0" w:uiPriority="68" w:unhideWhenUsed="0"/>
-    <w:lsdException w:name="Medium Grid 3 Accent 1" w:semiHidden="0" w:uiPriority="69" w:unhideWhenUsed="0"/>
-    <w:lsdException w:name="Dark List Accent 1" w:semiHidden="0" w:uiPriority="70" w:unhideWhenUsed="0"/>
-    <w:lsdException w:name="Colorful Shading Accent 1" w:semiHidden="0" w:uiPriority="71" w:unhideWhenUsed="0"/>
-    <w:lsdException w:name="Colorful List Accent 1" w:semiHidden="0" w:uiPriority="72" w:unhideWhenUsed="0"/>
-    <w:lsdException w:name="Colorful Grid Accent 1" w:semiHidden="0" w:uiPriority="73" w:unhideWhenUsed="0"/>
-    <w:lsdException w:name="Light Shading Accent 2" w:semiHidden="0" w:uiPriority="60" w:unhideWhenUsed="0"/>
-    <w:lsdException w:name="Light List Accent 2" w:semiHidden="0" w:uiPriority="61" w:unhideWhenUsed="0"/>
-    <w:lsdException w:name="Light Grid Accent 2" w:semiHidden="0" w:uiPriority="62" w:unhideWhenUsed="0"/>
-    <w:lsdException w:name="Medium Shading 1 Accent 2" w:semiHidden="0" w:uiPriority="63" w:unhideWhenUsed="0"/>
-    <w:lsdException w:name="Medium Shading 2 Accent 2" w:semiHidden="0" w:uiPriority="64" w:unhideWhenUsed="0"/>
-    <w:lsdException w:name="Medium List 1 Accent 2" w:semiHidden="0" w:uiPriority="65" w:unhideWhenUsed="0"/>
-    <w:lsdException w:name="Medium List 2 Accent 2" w:semiHidden="0" w:uiPriority="66" w:unhideWhenUsed="0"/>
-    <w:lsdException w:name="Medium Grid 1 Accent 2" w:semiHidden="0" w:uiPriority="67" w:unhideWhenUsed="0"/>
-    <w:lsdException w:name="Medium Grid 2 Accent 2" w:semiHidden="0" w:uiPriority="68" w:unhideWhenUsed="0"/>
-    <w:lsdException w:name="Medium Grid 3 Accent 2" w:semiHidden="0" w:uiPriority="69" w:unhideWhenUsed="0"/>
-    <w:lsdException w:name="Dark List Accent 2" w:semiHidden="0" w:uiPriority="70" w:unhideWhenUsed="0"/>
-    <w:lsdException w:name="Colorful Shading Accent 2" w:semiHidden="0" w:uiPriority="71" w:unhideWhenUsed="0"/>
-    <w:lsdException w:name="Colorful List Accent 2" w:semiHidden="0" w:uiPriority="72" w:unhideWhenUsed="0"/>
-    <w:lsdException w:name="Colorful Grid Accent 2" w:semiHidden="0" w:uiPriority="73" w:unhideWhenUsed="0"/>
-    <w:lsdException w:name="Light Shading Accent 3" w:semiHidden="0" w:uiPriority="60" w:unhideWhenUsed="0"/>
-    <w:lsdException w:name="Light List Accent 3" w:semiHidden="0" w:uiPriority="61" w:unhideWhenUsed="0"/>
-    <w:lsdException w:name="Light Grid Accent 3" w:semiHidden="0" w:uiPriority="62" w:unhideWhenUsed="0"/>
-    <w:lsdException w:name="Medium Shading 1 Accent 3" w:semiHidden="0" w:uiPriority="63" w:unhideWhenUsed="0"/>
-    <w:lsdException w:name="Medium Shading 2 Accent 3" w:semiHidden="0" w:uiPriority="64" w:unhideWhenUsed="0"/>
-    <w:lsdException w:name="Medium List 1 Accent 3" w:semiHidden="0" w:uiPriority="65" w:unhideWhenUsed="0"/>
-    <w:lsdException w:name="Medium List 2 Accent 3" w:semiHidden="0" w:uiPriority="66" w:unhideWhenUsed="0"/>
-    <w:lsdException w:name="Medium Grid 1 Accent 3" w:semiHidden="0" w:uiPriority="67" w:unhideWhenUsed="0"/>
-    <w:lsdException w:name="Medium Grid 2 Accent 3" w:semiHidden="0" w:uiPriority="68" w:unhideWhenUsed="0"/>
-    <w:lsdException w:name="Medium Grid 3 Accent 3" w:semiHidden="0" w:uiPriority="69" w:unhideWhenUsed="0"/>
-    <w:lsdException w:name="Dark List Accent 3" w:semiHidden="0" w:uiPriority="70" w:unhideWhenUsed="0"/>
-    <w:lsdException w:name="Colorful Shading Accent 3" w:semiHidden="0" w:uiPriority="71" w:unhideWhenUsed="0"/>
-    <w:lsdException w:name="Colorful List Accent 3" w:semiHidden="0" w:uiPriority="72" w:unhideWhenUsed="0"/>
-    <w:lsdException w:name="Colorful Grid Accent 3" w:semiHidden="0" w:uiPriority="73" w:unhideWhenUsed="0"/>
-    <w:lsdException w:name="Light Shading Accent 4" w:semiHidden="0" w:uiPriority="60" w:unhideWhenUsed="0"/>
-    <w:lsdException w:name="Light List Accent 4" w:semiHidden="0" w:uiPriority="61" w:unhideWhenUsed="0"/>
-    <w:lsdException w:name="Light Grid Accent 4" w:semiHidden="0" w:uiPriority="62" w:unhideWhenUsed="0"/>
-    <w:lsdException w:name="Medium Shading 1 Accent 4" w:semiHidden="0" w:uiPriority="63" w:unhideWhenUsed="0"/>
-    <w:lsdException w:name="Medium Shading 2 Accent 4" w:semiHidden="0" w:uiPriority="64" w:unhideWhenUsed="0"/>
-    <w:lsdException w:name="Medium List 1 Accent 4" w:semiHidden="0" w:uiPriority="65" w:unhideWhenUsed="0"/>
-    <w:lsdException w:name="Medium List 2 Accent 4" w:semiHidden="0" w:uiPriority="66" w:unhideWhenUsed="0"/>
-    <w:lsdException w:name="Medium Grid 1 Accent 4" w:semiHidden="0" w:uiPriority="67" w:unhideWhenUsed="0"/>
-    <w:lsdException w:name="Medium Grid 2 Accent 4" w:semiHidden="0" w:uiPriority="68" w:unhideWhenUsed="0"/>
-    <w:lsdException w:name="Medium Grid 3 Accent 4" w:semiHidden="0" w:uiPriority="69" w:unhideWhenUsed="0"/>
-    <w:lsdException w:name="Dark List Accent 4" w:semiHidden="0" w:uiPriority="70" w:unhideWhenUsed="0"/>
-    <w:lsdException w:name="Colorful Shading Accent 4" w:semiHidden="0" w:uiPriority="71" w:unhideWhenUsed="0"/>
-    <w:lsdException w:name="Colorful List Accent 4" w:semiHidden="0" w:uiPriority="72" w:unhideWhenUsed="0"/>
-    <w:lsdException w:name="Colorful Grid Accent 4" w:semiHidden="0" w:uiPriority="73" w:unhideWhenUsed="0"/>
-    <w:lsdException w:name="Light Shading Accent 5" w:semiHidden="0" w:uiPriority="60" w:unhideWhenUsed="0"/>
-    <w:lsdException w:name="Light List Accent 5" w:semiHidden="0" w:uiPriority="61" w:unhideWhenUsed="0"/>
-    <w:lsdException w:name="Light Grid Accent 5" w:semiHidden="0" w:uiPriority="62" w:unhideWhenUsed="0"/>
-    <w:lsdException w:name="Medium Shading 1 Accent 5" w:semiHidden="0" w:uiPriority="63" w:unhideWhenUsed="0"/>
-    <w:lsdException w:name="Medium Shading 2 Accent 5" w:semiHidden="0" w:uiPriority="64" w:unhideWhenUsed="0"/>
-    <w:lsdException w:name="Medium List 1 Accent 5" w:semiHidden="0" w:uiPriority="65" w:unhideWhenUsed="0"/>
-    <w:lsdException w:name="Medium List 2 Accent 5" w:semiHidden="0" w:uiPriority="66" w:unhideWhenUsed="0"/>
-    <w:lsdException w:name="Medium Grid 1 Accent 5" w:semiHidden="0" w:uiPriority="67" w:unhideWhenUsed="0"/>
-    <w:lsdException w:name="Medium Grid 2 Accent 5" w:semiHidden="0" w:uiPriority="68" w:unhideWhenUsed="0"/>
-    <w:lsdException w:name="Medium Grid 3 Accent 5" w:semiHidden="0" w:uiPriority="69" w:unhideWhenUsed="0"/>
-    <w:lsdException w:name="Dark List Accent 5" w:semiHidden="0" w:uiPriority="70" w:unhideWhenUsed="0"/>
-    <w:lsdException w:name="Colorful Shading Accent 5" w:semiHidden="0" w:uiPriority="71" w:unhideWhenUsed="0"/>
-    <w:lsdException w:name="Colorful List Accent 5" w:semiHidden="0" w:uiPriority="72" w:unhideWhenUsed="0"/>
-    <w:lsdException w:name="Colorful Grid Accent 5" w:semiHidden="0" w:uiPriority="73" w:unhideWhenUsed="0"/>
-    <w:lsdException w:name="Light Shading Accent 6" w:semiHidden="0" w:uiPriority="60" w:unhideWhenUsed="0"/>
-    <w:lsdException w:name="Light List Accent 6" w:semiHidden="0" w:uiPriority="61" w:unhideWhenUsed="0"/>
-    <w:lsdException w:name="Light Grid Accent 6" w:semiHidden="0" w:uiPriority="62" w:unhideWhenUsed="0"/>
-    <w:lsdException w:name="Medium Shading 1 Accent 6" w:semiHidden="0" w:uiPriority="63" w:unhideWhenUsed="0"/>
-    <w:lsdException w:name="Medium Shading 2 Accent 6" w:semiHidden="0" w:uiPriority="64" w:unhideWhenUsed="0"/>
-    <w:lsdException w:name="Medium List 1 Accent 6" w:semiHidden="0" w:uiPriority="65" w:unhideWhenUsed="0"/>
-    <w:lsdException w:name="Medium List 2 Accent 6" w:semiHidden="0" w:uiPriority="66" w:unhideWhenUsed="0"/>
-    <w:lsdException w:name="Medium Grid 1 Accent 6" w:semiHidden="0" w:uiPriority="67" w:unhideWhenUsed="0"/>
-    <w:lsdException w:name="Medium Grid 2 Accent 6" w:semiHidden="0" w:uiPriority="68" w:unhideWhenUsed="0"/>
-    <w:lsdException w:name="Medium Grid 3 Accent 6" w:semiHidden="0" w:uiPriority="69" w:unhideWhenUsed="0"/>
-    <w:lsdException w:name="Dark List Accent 6" w:semiHidden="0" w:uiPriority="70" w:unhideWhenUsed="0"/>
-    <w:lsdException w:name="Colorful Shading Accent 6" w:semiHidden="0" w:uiPriority="71" w:unhideWhenUsed="0"/>
-    <w:lsdException w:name="Colorful List Accent 6" w:semiHidden="0" w:uiPriority="72" w:unhideWhenUsed="0"/>
-    <w:lsdException w:name="Colorful Grid Accent 6" w:semiHidden="0" w:uiPriority="73" w:unhideWhenUsed="0"/>
-    <w:lsdException w:name="Subtle Emphasis" w:semiHidden="0" w:uiPriority="19" w:unhideWhenUsed="0" w:qFormat="1"/>
-    <w:lsdException w:name="Intense Emphasis" w:semiHidden="0" w:uiPriority="21" w:unhideWhenUsed="0" w:qFormat="1"/>
-    <w:lsdException w:name="Subtle Reference" w:semiHidden="0" w:uiPriority="31" w:unhideWhenUsed="0" w:qFormat="1"/>
-    <w:lsdException w:name="Intense Reference" w:semiHidden="0" w:uiPriority="32" w:unhideWhenUsed="0" w:qFormat="1"/>
-    <w:lsdException w:name="Book Title" w:semiHidden="0" w:uiPriority="33" w:unhideWhenUsed="0" w:qFormat="1"/>
-    <w:lsdException w:name="Bibliography" w:uiPriority="37"/>
-    <w:lsdException w:name="TOC Heading" w:uiPriority="39" w:qFormat="1"/>
+  <w:latentStyles w:defLockedState="0" w:defUIPriority="99" w:defSemiHidden="0" w:defUnhideWhenUsed="0" w:defQFormat="0" w:count="375">
+    <w:lsdException w:name="Normal" w:uiPriority="0" w:qFormat="1"/>
+    <w:lsdException w:name="heading 1" w:uiPriority="9" w:qFormat="1"/>
+    <w:lsdException w:name="heading 2" w:semiHidden="1" w:uiPriority="9" w:unhideWhenUsed="1" w:qFormat="1"/>
+    <w:lsdException w:name="heading 3" w:semiHidden="1" w:uiPriority="9" w:unhideWhenUsed="1" w:qFormat="1"/>
+    <w:lsdException w:name="heading 4" w:semiHidden="1" w:uiPriority="9" w:unhideWhenUsed="1" w:qFormat="1"/>
+    <w:lsdException w:name="heading 5" w:semiHidden="1" w:uiPriority="9" w:unhideWhenUsed="1" w:qFormat="1"/>
+    <w:lsdException w:name="heading 6" w:semiHidden="1" w:uiPriority="9" w:unhideWhenUsed="1" w:qFormat="1"/>
+    <w:lsdException w:name="heading 7" w:semiHidden="1" w:uiPriority="9" w:unhideWhenUsed="1" w:qFormat="1"/>
+    <w:lsdException w:name="heading 8" w:semiHidden="1" w:uiPriority="9" w:unhideWhenUsed="1" w:qFormat="1"/>
+    <w:lsdException w:name="heading 9" w:semiHidden="1" w:uiPriority="9" w:unhideWhenUsed="1" w:qFormat="1"/>
+    <w:lsdException w:name="index 1" w:semiHidden="1" w:unhideWhenUsed="1"/>
+    <w:lsdException w:name="index 2" w:semiHidden="1" w:unhideWhenUsed="1"/>
+    <w:lsdException w:name="index 3" w:semiHidden="1" w:unhideWhenUsed="1"/>
+    <w:lsdException w:name="index 4" w:semiHidden="1" w:unhideWhenUsed="1"/>
+    <w:lsdException w:name="index 5" w:semiHidden="1" w:unhideWhenUsed="1"/>
+    <w:lsdException w:name="index 6" w:semiHidden="1" w:unhideWhenUsed="1"/>
+    <w:lsdException w:name="index 7" w:semiHidden="1" w:unhideWhenUsed="1"/>
+    <w:lsdException w:name="index 8" w:semiHidden="1" w:unhideWhenUsed="1"/>
+    <w:lsdException w:name="index 9" w:semiHidden="1" w:unhideWhenUsed="1"/>
+    <w:lsdException w:name="toc 1" w:semiHidden="1" w:uiPriority="39" w:unhideWhenUsed="1"/>
+    <w:lsdException w:name="toc 2" w:semiHidden="1" w:uiPriority="39" w:unhideWhenUsed="1"/>
+    <w:lsdException w:name="toc 3" w:semiHidden="1" w:uiPriority="39" w:unhideWhenUsed="1"/>
+    <w:lsdException w:name="toc 4" w:semiHidden="1" w:uiPriority="39" w:unhideWhenUsed="1"/>
+    <w:lsdException w:name="toc 5" w:semiHidden="1" w:uiPriority="39" w:unhideWhenUsed="1"/>
+    <w:lsdException w:name="toc 6" w:semiHidden="1" w:uiPriority="39" w:unhideWhenUsed="1"/>
+    <w:lsdException w:name="toc 7" w:semiHidden="1" w:uiPriority="39" w:unhideWhenUsed="1"/>
+    <w:lsdException w:name="toc 8" w:semiHidden="1" w:uiPriority="39" w:unhideWhenUsed="1"/>
+    <w:lsdException w:name="toc 9" w:semiHidden="1" w:uiPriority="39" w:unhideWhenUsed="1"/>
+    <w:lsdException w:name="Normal Indent" w:semiHidden="1" w:unhideWhenUsed="1"/>
+    <w:lsdException w:name="footnote text" w:semiHidden="1" w:unhideWhenUsed="1"/>
+    <w:lsdException w:name="annotation text" w:semiHidden="1" w:unhideWhenUsed="1"/>
+    <w:lsdException w:name="header" w:semiHidden="1" w:unhideWhenUsed="1"/>
+    <w:lsdException w:name="footer" w:semiHidden="1" w:unhideWhenUsed="1"/>
+    <w:lsdException w:name="index heading" w:semiHidden="1" w:unhideWhenUsed="1"/>
+    <w:lsdException w:name="caption" w:semiHidden="1" w:uiPriority="35" w:unhideWhenUsed="1" w:qFormat="1"/>
+    <w:lsdException w:name="table of figures" w:semiHidden="1" w:unhideWhenUsed="1"/>
+    <w:lsdException w:name="envelope address" w:semiHidden="1" w:unhideWhenUsed="1"/>
+    <w:lsdException w:name="envelope return" w:semiHidden="1" w:unhideWhenUsed="1"/>
+    <w:lsdException w:name="footnote reference" w:semiHidden="1" w:unhideWhenUsed="1"/>
+    <w:lsdException w:name="annotation reference" w:semiHidden="1" w:unhideWhenUsed="1"/>
+    <w:lsdException w:name="line number" w:semiHidden="1" w:unhideWhenUsed="1"/>
+    <w:lsdException w:name="page number" w:semiHidden="1" w:unhideWhenUsed="1"/>
+    <w:lsdException w:name="endnote reference" w:semiHidden="1" w:unhideWhenUsed="1"/>
+    <w:lsdException w:name="endnote text" w:semiHidden="1" w:unhideWhenUsed="1"/>
+    <w:lsdException w:name="table of authorities" w:semiHidden="1" w:unhideWhenUsed="1"/>
+    <w:lsdException w:name="macro" w:semiHidden="1" w:unhideWhenUsed="1"/>
+    <w:lsdException w:name="toa heading" w:semiHidden="1" w:unhideWhenUsed="1"/>
+    <w:lsdException w:name="List" w:semiHidden="1" w:unhideWhenUsed="1"/>
+    <w:lsdException w:name="List Bullet" w:semiHidden="1" w:unhideWhenUsed="1"/>
+    <w:lsdException w:name="List Number" w:semiHidden="1" w:unhideWhenUsed="1"/>
+    <w:lsdException w:name="List 2" w:semiHidden="1" w:unhideWhenUsed="1"/>
+    <w:lsdException w:name="List 3" w:semiHidden="1" w:unhideWhenUsed="1"/>
+    <w:lsdException w:name="List 4" w:semiHidden="1" w:unhideWhenUsed="1"/>
+    <w:lsdException w:name="List 5" w:semiHidden="1" w:unhideWhenUsed="1"/>
+    <w:lsdException w:name="List Bullet 2" w:semiHidden="1" w:unhideWhenUsed="1"/>
+    <w:lsdException w:name="List Bullet 3" w:semiHidden="1" w:unhideWhenUsed="1"/>
+    <w:lsdException w:name="List Bullet 4" w:semiHidden="1" w:unhideWhenUsed="1"/>
+    <w:lsdException w:name="List Bullet 5" w:semiHidden="1" w:unhideWhenUsed="1"/>
+    <w:lsdException w:name="List Number 2" w:semiHidden="1" w:unhideWhenUsed="1"/>
+    <w:lsdException w:name="List Number 3" w:semiHidden="1" w:unhideWhenUsed="1"/>
+    <w:lsdException w:name="List Number 4" w:semiHidden="1" w:unhideWhenUsed="1"/>
+    <w:lsdException w:name="List Number 5" w:semiHidden="1" w:unhideWhenUsed="1"/>
+    <w:lsdException w:name="Title" w:uiPriority="10" w:qFormat="1"/>
+    <w:lsdException w:name="Closing" w:semiHidden="1" w:unhideWhenUsed="1"/>
+    <w:lsdException w:name="Signature" w:semiHidden="1" w:unhideWhenUsed="1"/>
+    <w:lsdException w:name="Default Paragraph Font" w:semiHidden="1" w:uiPriority="1" w:unhideWhenUsed="1"/>
+    <w:lsdException w:name="Body Text" w:semiHidden="1" w:unhideWhenUsed="1"/>
+    <w:lsdException w:name="Body Text Indent" w:semiHidden="1" w:unhideWhenUsed="1"/>
+    <w:lsdException w:name="List Continue" w:semiHidden="1" w:unhideWhenUsed="1"/>
+    <w:lsdException w:name="List Continue 2" w:semiHidden="1" w:unhideWhenUsed="1"/>
+    <w:lsdException w:name="List Continue 3" w:semiHidden="1" w:unhideWhenUsed="1"/>
+    <w:lsdException w:name="List Continue 4" w:semiHidden="1" w:unhideWhenUsed="1"/>
+    <w:lsdException w:name="List Continue 5" w:semiHidden="1" w:unhideWhenUsed="1"/>
+    <w:lsdException w:name="Message Header" w:semiHidden="1" w:unhideWhenUsed="1"/>
+    <w:lsdException w:name="Subtitle" w:uiPriority="11" w:qFormat="1"/>
+    <w:lsdException w:name="Salutation" w:semiHidden="1" w:unhideWhenUsed="1"/>
+    <w:lsdException w:name="Date" w:semiHidden="1" w:unhideWhenUsed="1"/>
+    <w:lsdException w:name="Body Text First Indent" w:semiHidden="1" w:unhideWhenUsed="1"/>
+    <w:lsdException w:name="Body Text First Indent 2" w:semiHidden="1" w:unhideWhenUsed="1"/>
+    <w:lsdException w:name="Note Heading" w:semiHidden="1" w:unhideWhenUsed="1"/>
+    <w:lsdException w:name="Body Text 2" w:semiHidden="1" w:unhideWhenUsed="1"/>
+    <w:lsdException w:name="Body Text 3" w:semiHidden="1" w:unhideWhenUsed="1"/>
+    <w:lsdException w:name="Body Text Indent 2" w:semiHidden="1" w:unhideWhenUsed="1"/>
+    <w:lsdException w:name="Body Text Indent 3" w:semiHidden="1" w:unhideWhenUsed="1"/>
+    <w:lsdException w:name="Block Text" w:semiHidden="1" w:unhideWhenUsed="1"/>
+    <w:lsdException w:name="Hyperlink" w:semiHidden="1" w:unhideWhenUsed="1"/>
+    <w:lsdException w:name="FollowedHyperlink" w:semiHidden="1" w:unhideWhenUsed="1"/>
+    <w:lsdException w:name="Strong" w:uiPriority="22" w:qFormat="1"/>
+    <w:lsdException w:name="Emphasis" w:uiPriority="20" w:qFormat="1"/>
+    <w:lsdException w:name="Document Map" w:semiHidden="1" w:unhideWhenUsed="1"/>
+    <w:lsdException w:name="Plain Text" w:semiHidden="1" w:unhideWhenUsed="1"/>
+    <w:lsdException w:name="E-mail Signature" w:semiHidden="1" w:unhideWhenUsed="1"/>
+    <w:lsdException w:name="HTML Top of Form" w:semiHidden="1" w:unhideWhenUsed="1"/>
+    <w:lsdException w:name="HTML Bottom of Form" w:semiHidden="1" w:unhideWhenUsed="1"/>
+    <w:lsdException w:name="Normal (Web)" w:semiHidden="1" w:unhideWhenUsed="1"/>
+    <w:lsdException w:name="HTML Acronym" w:semiHidden="1" w:unhideWhenUsed="1"/>
+    <w:lsdException w:name="HTML Address" w:semiHidden="1" w:unhideWhenUsed="1"/>
+    <w:lsdException w:name="HTML Cite" w:semiHidden="1" w:unhideWhenUsed="1"/>
+    <w:lsdException w:name="HTML Code" w:semiHidden="1" w:unhideWhenUsed="1"/>
+    <w:lsdException w:name="HTML Definition" w:semiHidden="1" w:unhideWhenUsed="1"/>
+    <w:lsdException w:name="HTML Keyboard" w:semiHidden="1" w:unhideWhenUsed="1"/>
+    <w:lsdException w:name="HTML Preformatted" w:semiHidden="1" w:unhideWhenUsed="1"/>
+    <w:lsdException w:name="HTML Sample" w:semiHidden="1" w:unhideWhenUsed="1"/>
+    <w:lsdException w:name="HTML Typewriter" w:semiHidden="1" w:unhideWhenUsed="1"/>
+    <w:lsdException w:name="HTML Variable" w:semiHidden="1" w:unhideWhenUsed="1"/>
+    <w:lsdException w:name="Normal Table" w:semiHidden="1" w:unhideWhenUsed="1"/>
+    <w:lsdException w:name="annotation subject" w:semiHidden="1" w:unhideWhenUsed="1"/>
+    <w:lsdException w:name="No List" w:semiHidden="1" w:unhideWhenUsed="1"/>
+    <w:lsdException w:name="Outline List 1" w:semiHidden="1" w:unhideWhenUsed="1"/>
+    <w:lsdException w:name="Outline List 2" w:semiHidden="1" w:unhideWhenUsed="1"/>
+    <w:lsdException w:name="Outline List 3" w:semiHidden="1" w:unhideWhenUsed="1"/>
+    <w:lsdException w:name="Table Simple 1" w:semiHidden="1" w:unhideWhenUsed="1"/>
+    <w:lsdException w:name="Table Simple 2" w:semiHidden="1" w:unhideWhenUsed="1"/>
+    <w:lsdException w:name="Table Simple 3" w:semiHidden="1" w:unhideWhenUsed="1"/>
+    <w:lsdException w:name="Table Classic 1" w:semiHidden="1" w:unhideWhenUsed="1"/>
+    <w:lsdException w:name="Table Classic 2" w:semiHidden="1" w:unhideWhenUsed="1"/>
+    <w:lsdException w:name="Table Classic 3" w:semiHidden="1" w:unhideWhenUsed="1"/>
+    <w:lsdException w:name="Table Classic 4" w:semiHidden="1" w:unhideWhenUsed="1"/>
+    <w:lsdException w:name="Table Colorful 1" w:semiHidden="1" w:unhideWhenUsed="1"/>
+    <w:lsdException w:name="Table Colorful 2" w:semiHidden="1" w:unhideWhenUsed="1"/>
+    <w:lsdException w:name="Table Colorful 3" w:semiHidden="1" w:unhideWhenUsed="1"/>
+    <w:lsdException w:name="Table Columns 1" w:semiHidden="1" w:unhideWhenUsed="1"/>
+    <w:lsdException w:name="Table Columns 2" w:semiHidden="1" w:unhideWhenUsed="1"/>
+    <w:lsdException w:name="Table Columns 3" w:semiHidden="1" w:unhideWhenUsed="1"/>
+    <w:lsdException w:name="Table Columns 4" w:semiHidden="1" w:unhideWhenUsed="1"/>
+    <w:lsdException w:name="Table Columns 5" w:semiHidden="1" w:unhideWhenUsed="1"/>
+    <w:lsdException w:name="Table Grid 1" w:semiHidden="1" w:unhideWhenUsed="1"/>
+    <w:lsdException w:name="Table Grid 2" w:semiHidden="1" w:unhideWhenUsed="1"/>
+    <w:lsdException w:name="Table Grid 3" w:semiHidden="1" w:unhideWhenUsed="1"/>
+    <w:lsdException w:name="Table Grid 4" w:semiHidden="1" w:unhideWhenUsed="1"/>
+    <w:lsdException w:name="Table Grid 5" w:semiHidden="1" w:unhideWhenUsed="1"/>
+    <w:lsdException w:name="Table Grid 6" w:semiHidden="1" w:unhideWhenUsed="1"/>
+    <w:lsdException w:name="Table Grid 7" w:semiHidden="1" w:unhideWhenUsed="1"/>
+    <w:lsdException w:name="Table Grid 8" w:semiHidden="1" w:unhideWhenUsed="1"/>
+    <w:lsdException w:name="Table List 1" w:semiHidden="1" w:unhideWhenUsed="1"/>
+    <w:lsdException w:name="Table List 2" w:semiHidden="1" w:unhideWhenUsed="1"/>
+    <w:lsdException w:name="Table List 3" w:semiHidden="1" w:unhideWhenUsed="1"/>
+    <w:lsdException w:name="Table List 4" w:semiHidden="1" w:unhideWhenUsed="1"/>
+    <w:lsdException w:name="Table List 5" w:semiHidden="1" w:unhideWhenUsed="1"/>
+    <w:lsdException w:name="Table List 6" w:semiHidden="1" w:unhideWhenUsed="1"/>
+    <w:lsdException w:name="Table List 7" w:semiHidden="1" w:unhideWhenUsed="1"/>
+    <w:lsdException w:name="Table List 8" w:semiHidden="1" w:unhideWhenUsed="1"/>
+    <w:lsdException w:name="Table 3D effects 1" w:semiHidden="1" w:unhideWhenUsed="1"/>
+    <w:lsdException w:name="Table 3D effects 2" w:semiHidden="1" w:unhideWhenUsed="1"/>
+    <w:lsdException w:name="Table 3D effects 3" w:semiHidden="1" w:unhideWhenUsed="1"/>
+    <w:lsdException w:name="Table Contemporary" w:semiHidden="1" w:unhideWhenUsed="1"/>
+    <w:lsdException w:name="Table Elegant" w:semiHidden="1" w:unhideWhenUsed="1"/>
+    <w:lsdException w:name="Table Professional" w:semiHidden="1" w:unhideWhenUsed="1"/>
+    <w:lsdException w:name="Table Subtle 1" w:semiHidden="1" w:unhideWhenUsed="1"/>
+    <w:lsdException w:name="Table Subtle 2" w:semiHidden="1" w:unhideWhenUsed="1"/>
+    <w:lsdException w:name="Table Web 1" w:semiHidden="1" w:unhideWhenUsed="1"/>
+    <w:lsdException w:name="Table Web 2" w:semiHidden="1" w:unhideWhenUsed="1"/>
+    <w:lsdException w:name="Table Web 3" w:semiHidden="1" w:unhideWhenUsed="1"/>
+    <w:lsdException w:name="Balloon Text" w:semiHidden="1" w:unhideWhenUsed="1"/>
+    <w:lsdException w:name="Table Grid" w:semiHidden="1" w:uiPriority="59" w:unhideWhenUsed="1"/>
+    <w:lsdException w:name="Table Theme" w:semiHidden="1" w:unhideWhenUsed="1"/>
+    <w:lsdException w:name="Placeholder Text" w:semiHidden="1"/>
+    <w:lsdException w:name="No Spacing" w:uiPriority="1" w:qFormat="1"/>
+    <w:lsdException w:name="Light Shading" w:uiPriority="60"/>
+    <w:lsdException w:name="Light List" w:uiPriority="61"/>
+    <w:lsdException w:name="Light Grid" w:uiPriority="62"/>
+    <w:lsdException w:name="Medium Shading 1" w:uiPriority="63"/>
+    <w:lsdException w:name="Medium Shading 2" w:uiPriority="64"/>
+    <w:lsdException w:name="Medium List 1" w:uiPriority="65"/>
+    <w:lsdException w:name="Medium List 2" w:uiPriority="66"/>
+    <w:lsdException w:name="Medium Grid 1" w:uiPriority="67"/>
+    <w:lsdException w:name="Medium Grid 2" w:uiPriority="68"/>
+    <w:lsdException w:name="Medium Grid 3" w:uiPriority="69"/>
+    <w:lsdException w:name="Dark List" w:uiPriority="70"/>
+    <w:lsdException w:name="Colorful Shading" w:uiPriority="71"/>
+    <w:lsdException w:name="Colorful List" w:uiPriority="72"/>
+    <w:lsdException w:name="Colorful Grid" w:uiPriority="73"/>
+    <w:lsdException w:name="Light Shading Accent 1" w:uiPriority="60"/>
+    <w:lsdException w:name="Light List Accent 1" w:uiPriority="61"/>
+    <w:lsdException w:name="Light Grid Accent 1" w:uiPriority="62"/>
+    <w:lsdException w:name="Medium Shading 1 Accent 1" w:uiPriority="63"/>
+    <w:lsdException w:name="Medium Shading 2 Accent 1" w:uiPriority="64"/>
+    <w:lsdException w:name="Medium List 1 Accent 1" w:uiPriority="65"/>
+    <w:lsdException w:name="Revision" w:semiHidden="1"/>
+    <w:lsdException w:name="List Paragraph" w:uiPriority="34" w:qFormat="1"/>
+    <w:lsdException w:name="Quote" w:uiPriority="29" w:qFormat="1"/>
+    <w:lsdException w:name="Intense Quote" w:uiPriority="30" w:qFormat="1"/>
+    <w:lsdException w:name="Medium List 2 Accent 1" w:uiPriority="66"/>
+    <w:lsdException w:name="Medium Grid 1 Accent 1" w:uiPriority="67"/>
+    <w:lsdException w:name="Medium Grid 2 Accent 1" w:uiPriority="68"/>
+    <w:lsdException w:name="Medium Grid 3 Accent 1" w:uiPriority="69"/>
+    <w:lsdException w:name="Dark List Accent 1" w:uiPriority="70"/>
+    <w:lsdException w:name="Colorful Shading Accent 1" w:uiPriority="71"/>
+    <w:lsdException w:name="Colorful List Accent 1" w:uiPriority="72"/>
+    <w:lsdException w:name="Colorful Grid Accent 1" w:uiPriority="73"/>
+    <w:lsdException w:name="Light Shading Accent 2" w:uiPriority="60"/>
+    <w:lsdException w:name="Light List Accent 2" w:uiPriority="61"/>
+    <w:lsdException w:name="Light Grid Accent 2" w:uiPriority="62"/>
+    <w:lsdException w:name="Medium Shading 1 Accent 2" w:uiPriority="63"/>
+    <w:lsdException w:name="Medium Shading 2 Accent 2" w:uiPriority="64"/>
+    <w:lsdException w:name="Medium List 1 Accent 2" w:uiPriority="65"/>
+    <w:lsdException w:name="Medium List 2 Accent 2" w:uiPriority="66"/>
+    <w:lsdException w:name="Medium Grid 1 Accent 2" w:uiPriority="67"/>
+    <w:lsdException w:name="Medium Grid 2 Accent 2" w:uiPriority="68"/>
+    <w:lsdException w:name="Medium Grid 3 Accent 2" w:uiPriority="69"/>
+    <w:lsdException w:name="Dark List Accent 2" w:uiPriority="70"/>
+    <w:lsdException w:name="Colorful Shading Accent 2" w:uiPriority="71"/>
+    <w:lsdException w:name="Colorful List Accent 2" w:uiPriority="72"/>
+    <w:lsdException w:name="Colorful Grid Accent 2" w:uiPriority="73"/>
+    <w:lsdException w:name="Light Shading Accent 3" w:uiPriority="60"/>
+    <w:lsdException w:name="Light List Accent 3" w:uiPriority="61"/>
+    <w:lsdException w:name="Light Grid Accent 3" w:uiPriority="62"/>
+    <w:lsdException w:name="Medium Shading 1 Accent 3" w:uiPriority="63"/>
+    <w:lsdException w:name="Medium Shading 2 Accent 3" w:uiPriority="64"/>
+    <w:lsdException w:name="Medium List 1 Accent 3" w:uiPriority="65"/>
+    <w:lsdException w:name="Medium List 2 Accent 3" w:uiPriority="66"/>
+    <w:lsdException w:name="Medium Grid 1 Accent 3" w:uiPriority="67"/>
+    <w:lsdException w:name="Medium Grid 2 Accent 3" w:uiPriority="68"/>
+    <w:lsdException w:name="Medium Grid 3 Accent 3" w:uiPriority="69"/>
+    <w:lsdException w:name="Dark List Accent 3" w:uiPriority="70"/>
+    <w:lsdException w:name="Colorful Shading Accent 3" w:uiPriority="71"/>
+    <w:lsdException w:name="Colorful List Accent 3" w:uiPriority="72"/>
+    <w:lsdException w:name="Colorful Grid Accent 3" w:uiPriority="73"/>
+    <w:lsdException w:name="Light Shading Accent 4" w:uiPriority="60"/>
+    <w:lsdException w:name="Light List Accent 4" w:uiPriority="61"/>
+    <w:lsdException w:name="Light Grid Accent 4" w:uiPriority="62"/>
+    <w:lsdException w:name="Medium Shading 1 Accent 4" w:uiPriority="63"/>
+    <w:lsdException w:name="Medium Shading 2 Accent 4" w:uiPriority="64"/>
+    <w:lsdException w:name="Medium List 1 Accent 4" w:uiPriority="65"/>
+    <w:lsdException w:name="Medium List 2 Accent 4" w:uiPriority="66"/>
+    <w:lsdException w:name="Medium Grid 1 Accent 4" w:uiPriority="67"/>
+    <w:lsdException w:name="Medium Grid 2 Accent 4" w:uiPriority="68"/>
+    <w:lsdException w:name="Medium Grid 3 Accent 4" w:uiPriority="69"/>
+    <w:lsdException w:name="Dark List Accent 4" w:uiPriority="70"/>
+    <w:lsdException w:name="Colorful Shading Accent 4" w:uiPriority="71"/>
+    <w:lsdException w:name="Colorful List Accent 4" w:uiPriority="72"/>
+    <w:lsdException w:name="Colorful Grid Accent 4" w:uiPriority="73"/>
+    <w:lsdException w:name="Light Shading Accent 5" w:uiPriority="60"/>
+    <w:lsdException w:name="Light List Accent 5" w:uiPriority="61"/>
+    <w:lsdException w:name="Light Grid Accent 5" w:uiPriority="62"/>
+    <w:lsdException w:name="Medium Shading 1 Accent 5" w:uiPriority="63"/>
+    <w:lsdException w:name="Medium Shading 2 Accent 5" w:uiPriority="64"/>
+    <w:lsdException w:name="Medium List 1 Accent 5" w:uiPriority="65"/>
+    <w:lsdException w:name="Medium List 2 Accent 5" w:uiPriority="66"/>
+    <w:lsdException w:name="Medium Grid 1 Accent 5" w:uiPriority="67"/>
+    <w:lsdException w:name="Medium Grid 2 Accent 5" w:uiPriority="68"/>
+    <w:lsdException w:name="Medium Grid 3 Accent 5" w:uiPriority="69"/>
+    <w:lsdException w:name="Dark List Accent 5" w:uiPriority="70"/>
+    <w:lsdException w:name="Colorful Shading Accent 5" w:uiPriority="71"/>
+    <w:lsdException w:name="Colorful List Accent 5" w:uiPriority="72"/>
+    <w:lsdException w:name="Colorful Grid Accent 5" w:uiPriority="73"/>
+    <w:lsdException w:name="Light Shading Accent 6" w:uiPriority="60"/>
+    <w:lsdException w:name="Light List Accent 6" w:uiPriority="61"/>
+    <w:lsdException w:name="Light Grid Accent 6" w:uiPriority="62"/>
+    <w:lsdException w:name="Medium Shading 1 Accent 6" w:uiPriority="63"/>
+    <w:lsdException w:name="Medium Shading 2 Accent 6" w:uiPriority="64"/>
+    <w:lsdException w:name="Medium List 1 Accent 6" w:uiPriority="65"/>
+    <w:lsdException w:name="Medium List 2 Accent 6" w:uiPriority="66"/>
+    <w:lsdException w:name="Medium Grid 1 Accent 6" w:uiPriority="67"/>
+    <w:lsdException w:name="Medium Grid 2 Accent 6" w:uiPriority="68"/>
+    <w:lsdException w:name="Medium Grid 3 Accent 6" w:uiPriority="69"/>
+    <w:lsdException w:name="Dark List Accent 6" w:uiPriority="70"/>
+    <w:lsdException w:name="Colorful Shading Accent 6" w:uiPriority="71"/>
+    <w:lsdException w:name="Colorful List Accent 6" w:uiPriority="72"/>
+    <w:lsdException w:name="Colorful Grid Accent 6" w:uiPriority="73"/>
+    <w:lsdException w:name="Subtle Emphasis" w:uiPriority="19" w:qFormat="1"/>
+    <w:lsdException w:name="Intense Emphasis" w:uiPriority="21" w:qFormat="1"/>
+    <w:lsdException w:name="Subtle Reference" w:uiPriority="31" w:qFormat="1"/>
+    <w:lsdException w:name="Intense Reference" w:uiPriority="32" w:qFormat="1"/>
+    <w:lsdException w:name="Book Title" w:uiPriority="33" w:qFormat="1"/>
+    <w:lsdException w:name="Bibliography" w:semiHidden="1" w:uiPriority="37" w:unhideWhenUsed="1"/>
+    <w:lsdException w:name="TOC Heading" w:semiHidden="1" w:uiPriority="39" w:unhideWhenUsed="1" w:qFormat="1"/>
+    <w:lsdException w:name="Plain Table 1" w:uiPriority="41"/>
+    <w:lsdException w:name="Plain Table 2" w:uiPriority="42"/>
+    <w:lsdException w:name="Plain Table 3" w:uiPriority="43"/>
+    <w:lsdException w:name="Plain Table 4" w:uiPriority="44"/>
+    <w:lsdException w:name="Plain Table 5" w:uiPriority="45"/>
+    <w:lsdException w:name="Grid Table Light" w:uiPriority="40"/>
+    <w:lsdException w:name="Grid Table 1 Light" w:uiPriority="46"/>
+    <w:lsdException w:name="Grid Table 2" w:uiPriority="47"/>
+    <w:lsdException w:name="Grid Table 3" w:uiPriority="48"/>
+    <w:lsdException w:name="Grid Table 4" w:uiPriority="49"/>
+    <w:lsdException w:name="Grid Table 5 Dark" w:uiPriority="50"/>
+    <w:lsdException w:name="Grid Table 6 Colorful" w:uiPriority="51"/>
+    <w:lsdException w:name="Grid Table 7 Colorful" w:uiPriority="52"/>
+    <w:lsdException w:name="Grid Table 1 Light Accent 1" w:uiPriority="46"/>
+    <w:lsdException w:name="Grid Table 2 Accent 1" w:uiPriority="47"/>
+    <w:lsdException w:name="Grid Table 3 Accent 1" w:uiPriority="48"/>
+    <w:lsdException w:name="Grid Table 4 Accent 1" w:uiPriority="49"/>
+    <w:lsdException w:name="Grid Table 5 Dark Accent 1" w:uiPriority="50"/>
+    <w:lsdException w:name="Grid Table 6 Colorful Accent 1" w:uiPriority="51"/>
+    <w:lsdException w:name="Grid Table 7 Colorful Accent 1" w:uiPriority="52"/>
+    <w:lsdException w:name="Grid Table 1 Light Accent 2" w:uiPriority="46"/>
+    <w:lsdException w:name="Grid Table 2 Accent 2" w:uiPriority="47"/>
+    <w:lsdException w:name="Grid Table 3 Accent 2" w:uiPriority="48"/>
+    <w:lsdException w:name="Grid Table 4 Accent 2" w:uiPriority="49"/>
+    <w:lsdException w:name="Grid Table 5 Dark Accent 2" w:uiPriority="50"/>
+    <w:lsdException w:name="Grid Table 6 Colorful Accent 2" w:uiPriority="51"/>
+    <w:lsdException w:name="Grid Table 7 Colorful Accent 2" w:uiPriority="52"/>
+    <w:lsdException w:name="Grid Table 1 Light Accent 3" w:uiPriority="46"/>
+    <w:lsdException w:name="Grid Table 2 Accent 3" w:uiPriority="47"/>
+    <w:lsdException w:name="Grid Table 3 Accent 3" w:uiPriority="48"/>
+    <w:lsdException w:name="Grid Table 4 Accent 3" w:uiPriority="49"/>
+    <w:lsdException w:name="Grid Table 5 Dark Accent 3" w:uiPriority="50"/>
+    <w:lsdException w:name="Grid Table 6 Colorful Accent 3" w:uiPriority="51"/>
+    <w:lsdException w:name="Grid Table 7 Colorful Accent 3" w:uiPriority="52"/>
+    <w:lsdException w:name="Grid Table 1 Light Accent 4" w:uiPriority="46"/>
+    <w:lsdException w:name="Grid Table 2 Accent 4" w:uiPriority="47"/>
+    <w:lsdException w:name="Grid Table 3 Accent 4" w:uiPriority="48"/>
+    <w:lsdException w:name="Grid Table 4 Accent 4" w:uiPriority="49"/>
+    <w:lsdException w:name="Grid Table 5 Dark Accent 4" w:uiPriority="50"/>
+    <w:lsdException w:name="Grid Table 6 Colorful Accent 4" w:uiPriority="51"/>
+    <w:lsdException w:name="Grid Table 7 Colorful Accent 4" w:uiPriority="52"/>
+    <w:lsdException w:name="Grid Table 1 Light Accent 5" w:uiPriority="46"/>
+    <w:lsdException w:name="Grid Table 2 Accent 5" w:uiPriority="47"/>
+    <w:lsdException w:name="Grid Table 3 Accent 5" w:uiPriority="48"/>
+    <w:lsdException w:name="Grid Table 4 Accent 5" w:uiPriority="49"/>
+    <w:lsdException w:name="Grid Table 5 Dark Accent 5" w:uiPriority="50"/>
+    <w:lsdException w:name="Grid Table 6 Colorful Accent 5" w:uiPriority="51"/>
+    <w:lsdException w:name="Grid Table 7 Colorful Accent 5" w:uiPriority="52"/>
+    <w:lsdException w:name="Grid Table 1 Light Accent 6" w:uiPriority="46"/>
+    <w:lsdException w:name="Grid Table 2 Accent 6" w:uiPriority="47"/>
+    <w:lsdException w:name="Grid Table 3 Accent 6" w:uiPriority="48"/>
+    <w:lsdException w:name="Grid Table 4 Accent 6" w:uiPriority="49"/>
+    <w:lsdException w:name="Grid Table 5 Dark Accent 6" w:uiPriority="50"/>
+    <w:lsdException w:name="Grid Table 6 Colorful Accent 6" w:uiPriority="51"/>
+    <w:lsdException w:name="Grid Table 7 Colorful Accent 6" w:uiPriority="52"/>
+    <w:lsdException w:name="List Table 1 Light" w:uiPriority="46"/>
+    <w:lsdException w:name="List Table 2" w:uiPriority="47"/>
+    <w:lsdException w:name="List Table 3" w:uiPriority="48"/>
+    <w:lsdException w:name="List Table 4" w:uiPriority="49"/>
+    <w:lsdException w:name="List Table 5 Dark" w:uiPriority="50"/>
+    <w:lsdException w:name="List Table 6 Colorful" w:uiPriority="51"/>
+    <w:lsdException w:name="List Table 7 Colorful" w:uiPriority="52"/>
+    <w:lsdException w:name="List Table 1 Light Accent 1" w:uiPriority="46"/>
+    <w:lsdException w:name="List Table 2 Accent 1" w:uiPriority="47"/>
+    <w:lsdException w:name="List Table 3 Accent 1" w:uiPriority="48"/>
+    <w:lsdException w:name="List Table 4 Accent 1" w:uiPriority="49"/>
+    <w:lsdException w:name="List Table 5 Dark Accent 1" w:uiPriority="50"/>
+    <w:lsdException w:name="List Table 6 Colorful Accent 1" w:uiPriority="51"/>
+    <w:lsdException w:name="List Table 7 Colorful Accent 1" w:uiPriority="52"/>
+    <w:lsdException w:name="List Table 1 Light Accent 2" w:uiPriority="46"/>
+    <w:lsdException w:name="List Table 2 Accent 2" w:uiPriority="47"/>
+    <w:lsdException w:name="List Table 3 Accent 2" w:uiPriority="48"/>
+    <w:lsdException w:name="List Table 4 Accent 2" w:uiPriority="49"/>
+    <w:lsdException w:name="List Table 5 Dark Accent 2" w:uiPriority="50"/>
+    <w:lsdException w:name="List Table 6 Colorful Accent 2" w:uiPriority="51"/>
+    <w:lsdException w:name="List Table 7 Colorful Accent 2" w:uiPriority="52"/>
+    <w:lsdException w:name="List Table 1 Light Accent 3" w:uiPriority="46"/>
+    <w:lsdException w:name="List Table 2 Accent 3" w:uiPriority="47"/>
+    <w:lsdException w:name="List Table 3 Accent 3" w:uiPriority="48"/>
+    <w:lsdException w:name="List Table 4 Accent 3" w:uiPriority="49"/>
+    <w:lsdException w:name="List Table 5 Dark Accent 3" w:uiPriority="50"/>
+    <w:lsdException w:name="List Table 6 Colorful Accent 3" w:uiPriority="51"/>
+    <w:lsdException w:name="List Table 7 Colorful Accent 3" w:uiPriority="52"/>
+    <w:lsdException w:name="List Table 1 Light Accent 4" w:uiPriority="46"/>
+    <w:lsdException w:name="List Table 2 Accent 4" w:uiPriority="47"/>
+    <w:lsdException w:name="List Table 3 Accent 4" w:uiPriority="48"/>
+    <w:lsdException w:name="List Table 4 Accent 4" w:uiPriority="49"/>
+    <w:lsdException w:name="List Table 5 Dark Accent 4" w:uiPriority="50"/>
+    <w:lsdException w:name="List Table 6 Colorful Accent 4" w:uiPriority="51"/>
+    <w:lsdException w:name="List Table 7 Colorful Accent 4" w:uiPriority="52"/>
+    <w:lsdException w:name="List Table 1 Light Accent 5" w:uiPriority="46"/>
+    <w:lsdException w:name="List Table 2 Accent 5" w:uiPriority="47"/>
+    <w:lsdException w:name="List Table 3 Accent 5" w:uiPriority="48"/>
+    <w:lsdException w:name="List Table 4 Accent 5" w:uiPriority="49"/>
+    <w:lsdException w:name="List Table 5 Dark Accent 5" w:uiPriority="50"/>
+    <w:lsdException w:name="List Table 6 Colorful Accent 5" w:uiPriority="51"/>
+    <w:lsdException w:name="List Table 7 Colorful Accent 5" w:uiPriority="52"/>
+    <w:lsdException w:name="List Table 1 Light Accent 6" w:uiPriority="46"/>
+    <w:lsdException w:name="List Table 2 Accent 6" w:uiPriority="47"/>
+    <w:lsdException w:name="List Table 3 Accent 6" w:uiPriority="48"/>
+    <w:lsdException w:name="List Table 4 Accent 6" w:uiPriority="49"/>
+    <w:lsdException w:name="List Table 5 Dark Accent 6" w:uiPriority="50"/>
+    <w:lsdException w:name="List Table 6 Colorful Accent 6" w:uiPriority="51"/>
+    <w:lsdException w:name="List Table 7 Colorful Accent 6" w:uiPriority="52"/>
+    <w:lsdException w:name="Mention" w:semiHidden="1" w:unhideWhenUsed="1"/>
+    <w:lsdException w:name="Smart Hyperlink" w:semiHidden="1" w:unhideWhenUsed="1"/>
+    <w:lsdException w:name="Hashtag" w:semiHidden="1" w:unhideWhenUsed="1"/>
+    <w:lsdException w:name="Unresolved Mention" w:semiHidden="1" w:unhideWhenUsed="1"/>
   </w:latentStyles>
   <w:style w:type="paragraph" w:default="1" w:styleId="Normal">
     <w:name w:val="Normal"/>
@@ -608,7 +1137,6 @@
     <w:uiPriority w:val="99"/>
     <w:semiHidden/>
     <w:unhideWhenUsed/>
-    <w:qFormat/>
     <w:tblPr>
       <w:tblInd w:w="0" w:type="dxa"/>
       <w:tblCellMar>

</xml_diff>